<commit_message>
Added PSS Total to operant_sample1_modeling
</commit_message>
<xml_diff>
--- a/manuscript/SALAD_Methods_Draft.docx
+++ b/manuscript/SALAD_Methods_Draft.docx
@@ -4,6 +4,7 @@
   <w:body>
     <w:p>
       <w:pPr>
+        <w:spacing w:line="480" w:lineRule="auto"/>
         <w:jc w:val="both"/>
         <w:rPr>
           <w:b/>
@@ -19,7 +20,7 @@
           <w:szCs w:val="24"/>
           <w:lang w:val="en-US"/>
         </w:rPr>
-        <w:t>SALAD</w:t>
+        <w:t xml:space="preserve">Working Title: </w:t>
       </w:r>
       <w:r>
         <w:rPr>
@@ -28,45 +29,310 @@
           <w:szCs w:val="24"/>
           <w:lang w:val="en-US"/>
         </w:rPr>
+        <w:t>Effects of acute stress on probabilistic reversal learning in healthy participants</w:t>
+      </w:r>
+    </w:p>
+    <w:p>
+      <w:pPr>
+        <w:pStyle w:val="Listenabsatz"/>
+        <w:numPr>
+          <w:ilvl w:val="0"/>
+          <w:numId w:val="1"/>
+        </w:numPr>
+        <w:spacing w:line="480" w:lineRule="auto"/>
+        <w:rPr>
+          <w:lang w:val="en-US"/>
+        </w:rPr>
+      </w:pPr>
+      <w:r>
+        <w:rPr>
+          <w:lang w:val="en-US"/>
+        </w:rPr>
+        <w:t>Lara Wieland</w:t>
+      </w:r>
+      <w:r>
+        <w:rPr>
+          <w:vertAlign w:val="superscript"/>
+          <w:lang w:val="en-US"/>
+        </w:rPr>
+        <w:t>1</w:t>
+      </w:r>
+      <w:r>
+        <w:rPr>
+          <w:lang w:val="en-US"/>
+        </w:rPr>
+        <w:t>, Claudia Ebrahimi</w:t>
+      </w:r>
+      <w:r>
+        <w:rPr>
+          <w:vertAlign w:val="superscript"/>
+          <w:lang w:val="en-US"/>
+        </w:rPr>
+        <w:t>1</w:t>
+      </w:r>
+      <w:r>
+        <w:rPr>
+          <w:lang w:val="en-US"/>
+        </w:rPr>
+        <w:t>, Teresa Katthagen</w:t>
+      </w:r>
+      <w:r>
+        <w:rPr>
+          <w:vertAlign w:val="superscript"/>
+          <w:lang w:val="en-US"/>
+        </w:rPr>
+        <w:t>1</w:t>
+      </w:r>
+      <w:r>
+        <w:rPr>
+          <w:lang w:val="en-US"/>
+        </w:rPr>
+        <w:t>, Martin Panitz</w:t>
+      </w:r>
+      <w:r>
+        <w:rPr>
+          <w:vertAlign w:val="superscript"/>
+          <w:lang w:val="en-US"/>
+        </w:rPr>
+        <w:t>2</w:t>
+      </w:r>
+      <w:r>
+        <w:rPr>
+          <w:lang w:val="en-US"/>
+        </w:rPr>
+        <w:t xml:space="preserve">, </w:t>
+      </w:r>
+      <w:r>
+        <w:rPr>
+          <w:highlight w:val="yellow"/>
+          <w:lang w:val="en-US"/>
+        </w:rPr>
+        <w:t>Lennart Luettgau</w:t>
+      </w:r>
+      <w:r>
+        <w:rPr>
+          <w:lang w:val="en-US"/>
+        </w:rPr>
+        <w:t>,</w:t>
+      </w:r>
+      <w:r>
+        <w:rPr>
+          <w:lang w:val="en-US"/>
+        </w:rPr>
         <w:t xml:space="preserve"> </w:t>
       </w:r>
       <w:r>
+        <w:rPr>
+          <w:lang w:val="en-US"/>
+        </w:rPr>
+        <w:t>Andreas Heinz</w:t>
+      </w:r>
+      <w:r>
+        <w:rPr>
+          <w:vertAlign w:val="superscript"/>
+          <w:lang w:val="en-US"/>
+        </w:rPr>
+        <w:t>1</w:t>
+      </w:r>
+      <w:r>
+        <w:rPr>
+          <w:lang w:val="en-US"/>
+        </w:rPr>
+        <w:t>, Zsuzsika Sjoerds</w:t>
+      </w:r>
+      <w:r>
+        <w:rPr>
+          <w:vertAlign w:val="superscript"/>
+          <w:lang w:val="en-US"/>
+        </w:rPr>
+        <w:t>3</w:t>
+      </w:r>
+      <w:r>
+        <w:rPr>
+          <w:lang w:val="en-US"/>
+        </w:rPr>
+        <w:t>*,</w:t>
+      </w:r>
+      <w:r>
+        <w:rPr>
+          <w:lang w:val="en-US"/>
+        </w:rPr>
+        <w:t xml:space="preserve"> </w:t>
+      </w:r>
+      <w:r>
+        <w:rPr>
+          <w:lang w:val="en-US"/>
+        </w:rPr>
+        <w:t>Florian Schlagenhauf</w:t>
+      </w:r>
+      <w:r>
+        <w:rPr>
+          <w:vertAlign w:val="superscript"/>
+          <w:lang w:val="en-US"/>
+        </w:rPr>
+        <w:t>1</w:t>
+      </w:r>
+      <w:r>
+        <w:rPr>
+          <w:lang w:val="en-US"/>
+        </w:rPr>
+        <w:t>* (*shared last author ship)</w:t>
+      </w:r>
+    </w:p>
+    <w:p>
+      <w:pPr>
+        <w:spacing w:line="480" w:lineRule="auto"/>
+        <w:jc w:val="both"/>
         <w:rPr>
           <w:b/>
           <w:sz w:val="24"/>
           <w:szCs w:val="24"/>
           <w:lang w:val="en-US"/>
         </w:rPr>
-        <w:t>Methods Draft</w:t>
-      </w:r>
-    </w:p>
-    <w:p>
-      <w:pPr>
-        <w:jc w:val="both"/>
+      </w:pPr>
+    </w:p>
+    <w:p>
+      <w:pPr>
+        <w:spacing w:line="480" w:lineRule="auto"/>
+        <w:jc w:val="both"/>
+        <w:rPr>
+          <w:lang w:val="en-US"/>
+        </w:rPr>
+      </w:pPr>
+      <w:r>
         <w:rPr>
           <w:u w:val="single"/>
           <w:lang w:val="en-US"/>
         </w:rPr>
-      </w:pPr>
-    </w:p>
-    <w:p>
-      <w:pPr>
+        <w:t>Abstract:</w:t>
+      </w:r>
+      <w:r>
+        <w:rPr>
+          <w:lang w:val="en-US"/>
+        </w:rPr>
+        <w:t xml:space="preserve"> </w:t>
+      </w:r>
+      <w:r>
+        <w:rPr>
+          <w:lang w:val="en-US"/>
+        </w:rPr>
+        <w:t>Stressful situations can alter reward-based learning. In some studies stress leads to increased learning from rewards, in others it does not show an effect (Starcke &amp; Brand, 2016). A task addressing reward-based learning is the reversal learning task, which uses probabilistic rewards as feedback and incorporates sudden changes in reward contingencies. Deficits in reversal learning have been described in various psychiatric patient populations such as psychosis or addiction, known to be susceptible to stress. The effects of acute stress on reversal learning have been rarely investigated. Here, we investigated the effect of acute social stress in a within-subject design in healthy control participants.</w:t>
+      </w:r>
+    </w:p>
+    <w:p>
+      <w:pPr>
+        <w:spacing w:line="480" w:lineRule="auto"/>
+        <w:jc w:val="both"/>
+        <w:rPr>
+          <w:lang w:val="en-US"/>
+        </w:rPr>
+      </w:pPr>
+      <w:r>
+        <w:rPr>
+          <w:lang w:val="en-US"/>
+        </w:rPr>
+        <w:t xml:space="preserve">A sample of </w:t>
+      </w:r>
+      <w:r>
+        <w:rPr>
+          <w:i/>
+          <w:lang w:val="en-US"/>
+        </w:rPr>
+        <w:t>n</w:t>
+      </w:r>
+      <w:r>
+        <w:rPr>
+          <w:lang w:val="en-US"/>
+        </w:rPr>
+        <w:t xml:space="preserve"> = 2</w:t>
+      </w:r>
+      <w:r>
+        <w:rPr>
+          <w:lang w:val="en-US"/>
+        </w:rPr>
+        <w:t>8</w:t>
+      </w:r>
+      <w:r>
+        <w:rPr>
+          <w:lang w:val="en-US"/>
+        </w:rPr>
+        <w:t xml:space="preserve"> male non-clinical participants performed the task in a control condition versus the Trier Social Stress Test (TSST), a validated method to induce psychosocial stress. In our version of the reversal learning task (Reiter, </w:t>
+      </w:r>
+      <w:r>
+        <w:rPr>
+          <w:lang w:val="en-US"/>
+        </w:rPr>
+        <w:t>2016</w:t>
+      </w:r>
+      <w:r>
+        <w:rPr>
+          <w:lang w:val="en-US"/>
+        </w:rPr>
+        <w:t>) participants choose between two anti-correlated stimuli in order to obtain rewards in three blocks. Reward contingencies remain stable for the first 55 trials and the last 35 trials. During the second block, in between the stable blocks, reward contingencies change four times, which requires participants to flexibly adapt their behavior. Performance was measured in correct responses, frequency of switches after losses and wins.</w:t>
+      </w:r>
+    </w:p>
+    <w:p>
+      <w:pPr>
+        <w:spacing w:line="480" w:lineRule="auto"/>
+        <w:jc w:val="both"/>
+        <w:rPr>
+          <w:lang w:val="en-US"/>
+        </w:rPr>
+      </w:pPr>
+      <w:r>
+        <w:rPr>
+          <w:lang w:val="en-US"/>
+        </w:rPr>
+        <w:t xml:space="preserve">Cortisol responses and subjective stress responses showed that the stress induction was successful. Preliminary analyses showed no significant effect of stress induction on the number of correct responses or the frequency of switches after losses and wins. These results demonstrate that reversal learning, at least regarding the overall performance measures in our task, is robust to stress-related changes. Behavioral modeling of the task could yield further insights into more subtle behavioral </w:t>
+      </w:r>
+      <w:r>
+        <w:rPr>
+          <w:lang w:val="en-US"/>
+        </w:rPr>
+        <w:lastRenderedPageBreak/>
+        <w:t>changes after stress induction. Further research should test more diverse samples and patient populations as well.</w:t>
+      </w:r>
+    </w:p>
+    <w:p>
+      <w:pPr>
+        <w:spacing w:line="480" w:lineRule="auto"/>
         <w:jc w:val="both"/>
         <w:rPr>
           <w:u w:val="single"/>
           <w:lang w:val="en-US"/>
         </w:rPr>
       </w:pPr>
-      <w:r>
+    </w:p>
+    <w:p>
+      <w:pPr>
+        <w:spacing w:line="480" w:lineRule="auto"/>
+        <w:jc w:val="both"/>
         <w:rPr>
           <w:u w:val="single"/>
           <w:lang w:val="en-US"/>
         </w:rPr>
+      </w:pPr>
+    </w:p>
+    <w:p>
+      <w:pPr>
+        <w:spacing w:line="480" w:lineRule="auto"/>
+        <w:jc w:val="both"/>
+        <w:rPr>
+          <w:u w:val="single"/>
+          <w:lang w:val="en-US"/>
+        </w:rPr>
+      </w:pPr>
+      <w:r>
+        <w:rPr>
+          <w:u w:val="single"/>
+          <w:lang w:val="en-US"/>
+        </w:rPr>
         <w:t>Study Design:</w:t>
       </w:r>
     </w:p>
     <w:p>
       <w:pPr>
+        <w:spacing w:line="480" w:lineRule="auto"/>
         <w:jc w:val="both"/>
         <w:rPr>
           <w:lang w:val="en-US"/>
@@ -81,6 +347,7 @@
     </w:p>
     <w:p>
       <w:pPr>
+        <w:spacing w:line="480" w:lineRule="auto"/>
         <w:jc w:val="both"/>
         <w:rPr>
           <w:u w:val="single"/>
@@ -97,6 +364,7 @@
     </w:p>
     <w:p>
       <w:pPr>
+        <w:spacing w:line="480" w:lineRule="auto"/>
         <w:jc w:val="both"/>
         <w:rPr>
           <w:lang w:val="en-US"/>
@@ -130,6 +398,7 @@
     </w:p>
     <w:p>
       <w:pPr>
+        <w:spacing w:line="480" w:lineRule="auto"/>
         <w:jc w:val="both"/>
         <w:rPr>
           <w:u w:val="single"/>
@@ -141,174 +410,457 @@
           <w:u w:val="single"/>
           <w:lang w:val="en-US"/>
         </w:rPr>
-        <w:t>Past subjective stress assessment</w:t>
-      </w:r>
-      <w:r>
+        <w:t>Past subjective stress assessment:</w:t>
+      </w:r>
+    </w:p>
+    <w:p>
+      <w:pPr>
+        <w:spacing w:line="480" w:lineRule="auto"/>
+        <w:jc w:val="both"/>
+        <w:rPr>
+          <w:lang w:val="en-US"/>
+        </w:rPr>
+      </w:pPr>
+      <w:r>
+        <w:rPr>
+          <w:lang w:val="en-US"/>
+        </w:rPr>
+        <w:t xml:space="preserve">Participants filled in trait questionnaires at home </w:t>
+      </w:r>
+      <w:r>
+        <w:rPr>
+          <w:lang w:val="en-US"/>
+        </w:rPr>
+        <w:t xml:space="preserve">in an online </w:t>
+      </w:r>
+      <w:r>
+        <w:rPr>
+          <w:lang w:val="en-US"/>
+        </w:rPr>
+        <w:t>survey program (Limesurvey, www.limesurvey.org). This survey included the German version of the Perceived Stress Scale (PSS-10, Cohen et al., 1983), a self-report questionnaire assessing past subjective stress during the last 30 days. Here, past subjective stress is defined in terms of the subjective evaluation of situations in one’s life as stressful. The PSS-10 is described in more detail in the Supplement.</w:t>
+      </w:r>
+    </w:p>
+    <w:p>
+      <w:pPr>
+        <w:spacing w:line="480" w:lineRule="auto"/>
+        <w:jc w:val="both"/>
         <w:rPr>
           <w:u w:val="single"/>
           <w:lang w:val="en-US"/>
         </w:rPr>
-        <w:t>:</w:t>
-      </w:r>
-    </w:p>
-    <w:p>
-      <w:pPr>
-        <w:jc w:val="both"/>
-        <w:rPr>
-          <w:lang w:val="en-US"/>
-        </w:rPr>
-      </w:pPr>
-      <w:r>
-        <w:rPr>
-          <w:lang w:val="en-US"/>
-        </w:rPr>
-        <w:t xml:space="preserve">Participants filled in trait questionnaires at home </w:t>
-      </w:r>
-      <w:r>
-        <w:rPr>
-          <w:lang w:val="en-US"/>
-        </w:rPr>
-        <w:t xml:space="preserve">in an online </w:t>
-      </w:r>
-      <w:r>
-        <w:rPr>
-          <w:lang w:val="en-US"/>
-        </w:rPr>
-        <w:t>survey program (Limesurvey, www.limesurvey.org). This survey included the German version of the Perceived Stress Scale (PSS-10, Cohen et al., 1983), a self-report questionnaire assessing past subjective stress during the last 30 days. Here, past subjective stress is defined in terms of the subjective evaluation of situations in one’s life as stressful. The PSS-10 is described in more detail in the Supplement.</w:t>
-      </w:r>
-    </w:p>
-    <w:p>
-      <w:pPr>
-        <w:jc w:val="both"/>
+      </w:pPr>
+      <w:r>
         <w:rPr>
           <w:u w:val="single"/>
           <w:lang w:val="en-US"/>
         </w:rPr>
-      </w:pPr>
-      <w:r>
+        <w:t>Task Design</w:t>
+      </w:r>
+    </w:p>
+    <w:p>
+      <w:pPr>
+        <w:spacing w:line="480" w:lineRule="auto"/>
+        <w:jc w:val="both"/>
+        <w:rPr>
+          <w:lang w:val="en-US"/>
+        </w:rPr>
+      </w:pPr>
+      <w:r>
+        <w:rPr>
+          <w:lang w:val="en-US"/>
+        </w:rPr>
+        <w:lastRenderedPageBreak/>
+        <w:t>Participants performed a probabilistic reversal learning task, which included 160 trials and comprised around 12 minutes. The task was programmed in Matlab (The MathWorks, Natick, MA) with Psychtoolbox. On every trial, participants had to decide between two cards, depicting a different geometric stimulus. The underlying reward structure was not explicitly instructed but could be inferred: reward probabilites associated with the two choice options were anticorrelated (</w:t>
+      </w:r>
+      <w:proofErr w:type="gramStart"/>
+      <w:r>
+        <w:rPr>
+          <w:lang w:val="en-US"/>
+        </w:rPr>
+        <w:t>i.e.</w:t>
+      </w:r>
+      <w:proofErr w:type="gramEnd"/>
+      <w:r>
+        <w:rPr>
+          <w:lang w:val="en-US"/>
+        </w:rPr>
+        <w:t xml:space="preserve"> whenever card A was rewarded, card B was a loss and vice versa). Furthermore, Participants were informed </w:t>
+      </w:r>
+      <w:r>
+        <w:rPr>
+          <w:lang w:val="en-US"/>
+        </w:rPr>
+        <w:t>on</w:t>
+      </w:r>
+      <w:r>
+        <w:rPr>
+          <w:lang w:val="en-US"/>
+        </w:rPr>
+        <w:t xml:space="preserve"> </w:t>
+      </w:r>
+      <w:r>
+        <w:rPr>
+          <w:lang w:val="en-US"/>
+        </w:rPr>
+        <w:t xml:space="preserve">the probabilistic nature of the task: the respective winning card was only rewarded in 80% of all trials. Right-side versus left-side location of the stimulus was randomized </w:t>
+      </w:r>
+    </w:p>
+    <w:p>
+      <w:pPr>
+        <w:spacing w:line="480" w:lineRule="auto"/>
+        <w:jc w:val="both"/>
+        <w:rPr>
+          <w:lang w:val="en-US"/>
+        </w:rPr>
+      </w:pPr>
+    </w:p>
+    <w:p>
+      <w:pPr>
+        <w:spacing w:line="480" w:lineRule="auto"/>
+        <w:jc w:val="both"/>
+        <w:rPr>
+          <w:lang w:val="en-US"/>
+        </w:rPr>
+      </w:pPr>
+    </w:p>
+    <w:p>
+      <w:pPr>
+        <w:spacing w:line="480" w:lineRule="auto"/>
+        <w:jc w:val="both"/>
         <w:rPr>
           <w:u w:val="single"/>
           <w:lang w:val="en-US"/>
         </w:rPr>
-        <w:t>Assessment of cognitive flexibility - Reversal Learning</w:t>
-      </w:r>
+      </w:pPr>
       <w:r>
         <w:rPr>
           <w:u w:val="single"/>
           <w:lang w:val="en-US"/>
         </w:rPr>
-        <w:t xml:space="preserve"> Task</w:t>
-      </w:r>
-      <w:r>
-        <w:rPr>
-          <w:u w:val="single"/>
-          <w:lang w:val="en-US"/>
-        </w:rPr>
-        <w:t>:</w:t>
-      </w:r>
-    </w:p>
-    <w:p>
-      <w:pPr>
-        <w:jc w:val="both"/>
-        <w:rPr>
-          <w:lang w:val="en-US"/>
-        </w:rPr>
-      </w:pPr>
-      <w:r>
-        <w:rPr>
-          <w:lang w:val="en-US"/>
-        </w:rPr>
-        <w:t>Participants performed a probabilistic reversal learning task, which included 160 trials and comprised around 12 minutes. The task was programmed in Matlab (The MathWorks, Natick, MA) with Psychtoolbox. On every trial, participants had to decide between two cards, depicting a different geometric stimulus. The underlying reward structure was not explicitly instructed but could be inferred: reward probabilites associated with the two choice options were anticorrelated (</w:t>
+        <w:t>Analysis of choice behavior:</w:t>
+      </w:r>
+    </w:p>
+    <w:p>
+      <w:pPr>
+        <w:spacing w:line="480" w:lineRule="auto"/>
+        <w:jc w:val="both"/>
+        <w:rPr>
+          <w:lang w:val="en-US"/>
+        </w:rPr>
+      </w:pPr>
+      <w:r>
+        <w:rPr>
+          <w:lang w:val="en-US"/>
+        </w:rPr>
+        <w:t xml:space="preserve">Behavioral performance was measured in the percentage of correct responses and was analyzed </w:t>
+      </w:r>
+    </w:p>
+    <w:p>
+      <w:pPr>
+        <w:spacing w:line="480" w:lineRule="auto"/>
+        <w:jc w:val="both"/>
+        <w:rPr>
+          <w:lang w:val="en-US"/>
+        </w:rPr>
+      </w:pPr>
+    </w:p>
+    <w:p>
+      <w:pPr>
+        <w:spacing w:line="480" w:lineRule="auto"/>
+        <w:jc w:val="both"/>
+        <w:rPr>
+          <w:lang w:val="en-US"/>
+        </w:rPr>
+      </w:pPr>
+      <w:r>
+        <w:rPr>
+          <w:b/>
+          <w:highlight w:val="cyan"/>
+          <w:lang w:val="en-US"/>
+        </w:rPr>
+        <w:t>Task</w:t>
+      </w:r>
+      <w:r>
+        <w:rPr>
+          <w:highlight w:val="cyan"/>
+          <w:lang w:val="en-US"/>
+        </w:rPr>
+        <w:t xml:space="preserve"> </w:t>
+      </w:r>
+      <w:r>
+        <w:rPr>
+          <w:highlight w:val="cyan"/>
+          <w:lang w:val="en-US"/>
+        </w:rPr>
+        <w:t xml:space="preserve">The task included four blocks with 70 trials each and comprised around 30 mins in total. </w:t>
+      </w:r>
+      <w:r>
+        <w:rPr>
+          <w:highlight w:val="cyan"/>
+          <w:lang w:val="en-US"/>
+        </w:rPr>
+        <w:t xml:space="preserve">The feedback-dependent learning was implemented </w:t>
+      </w:r>
+      <w:r>
+        <w:rPr>
+          <w:highlight w:val="cyan"/>
+          <w:lang w:val="en-US"/>
+        </w:rPr>
+        <w:t>using</w:t>
+      </w:r>
+      <w:r>
+        <w:rPr>
+          <w:highlight w:val="cyan"/>
+          <w:lang w:val="en-US"/>
+        </w:rPr>
+        <w:t xml:space="preserve"> a task adapted from Nassar (2012) and programmed in Matlab (The MathWorks, Natick, MA)</w:t>
+      </w:r>
+      <w:r>
+        <w:rPr>
+          <w:highlight w:val="cyan"/>
+          <w:lang w:val="en-US"/>
+        </w:rPr>
+        <w:t xml:space="preserve"> </w:t>
+      </w:r>
+      <w:r>
+        <w:rPr>
+          <w:highlight w:val="cyan"/>
+          <w:lang w:val="en-US"/>
+        </w:rPr>
+        <w:t xml:space="preserve">with </w:t>
+      </w:r>
+      <w:r>
+        <w:rPr>
+          <w:highlight w:val="cyan"/>
+          <w:lang w:val="en-US"/>
+        </w:rPr>
+        <w:t>Psychtoolbox</w:t>
+      </w:r>
+      <w:r>
+        <w:rPr>
+          <w:highlight w:val="cyan"/>
+          <w:lang w:val="en-US"/>
+        </w:rPr>
+        <w:t xml:space="preserve">. Learning was embedded in the task of inferring the </w:t>
+      </w:r>
+      <w:r>
+        <w:rPr>
+          <w:highlight w:val="cyan"/>
+          <w:lang w:val="en-US"/>
+        </w:rPr>
+        <w:t>position of a moving helicopter</w:t>
+      </w:r>
+      <w:r>
+        <w:rPr>
+          <w:highlight w:val="cyan"/>
+          <w:lang w:val="en-US"/>
+        </w:rPr>
+        <w:t xml:space="preserve"> in order to catch the bags it dropped</w:t>
+      </w:r>
+      <w:r>
+        <w:rPr>
+          <w:highlight w:val="cyan"/>
+          <w:lang w:val="en-US"/>
+        </w:rPr>
+        <w:t xml:space="preserve">. The helicopter was hidden behind clouds and dropped a bag from the sky on each trial. </w:t>
+      </w:r>
+      <w:r>
+        <w:rPr>
+          <w:highlight w:val="cyan"/>
+          <w:lang w:val="en-US"/>
+        </w:rPr>
+        <w:t>Its position remained stationary but varied noisily</w:t>
+      </w:r>
+      <w:r>
+        <w:rPr>
+          <w:highlight w:val="cyan"/>
+          <w:lang w:val="en-US"/>
+        </w:rPr>
+        <w:t xml:space="preserve"> on every trial and occasionally underwent a larger change.</w:t>
+      </w:r>
+      <w:r>
+        <w:rPr>
+          <w:highlight w:val="cyan"/>
+          <w:lang w:val="en-US"/>
+        </w:rPr>
+        <w:t xml:space="preserve"> There were two noise conditions with a low SD = 8 and a high SD = 16. The helicopter</w:t>
+      </w:r>
+      <w:r>
+        <w:rPr>
+          <w:highlight w:val="cyan"/>
+          <w:lang w:val="en-US"/>
+        </w:rPr>
+        <w:t xml:space="preserve"> dropped money bags on half of all trials (140) and sand bags on the other half (140)</w:t>
+      </w:r>
+      <w:r>
+        <w:rPr>
+          <w:highlight w:val="cyan"/>
+          <w:lang w:val="en-US"/>
+        </w:rPr>
+        <w:t xml:space="preserve"> according to a </w:t>
+      </w:r>
+      <w:r>
+        <w:rPr>
+          <w:highlight w:val="cyan"/>
+          <w:lang w:val="en-US"/>
+        </w:rPr>
+        <w:t>random</w:t>
+      </w:r>
+      <w:r>
+        <w:rPr>
+          <w:highlight w:val="cyan"/>
+          <w:lang w:val="en-US"/>
+        </w:rPr>
+        <w:t>ized</w:t>
+      </w:r>
+      <w:r>
+        <w:rPr>
+          <w:highlight w:val="cyan"/>
+          <w:lang w:val="en-US"/>
+        </w:rPr>
+        <w:t xml:space="preserve"> distribution. </w:t>
+      </w:r>
+      <w:r>
+        <w:rPr>
+          <w:highlight w:val="cyan"/>
+          <w:lang w:val="en-US"/>
+        </w:rPr>
+        <w:t xml:space="preserve">Participants were told they could move a white cursor on a black line with a trackball mouse for 3 sec. They could confirm the final position via mouse click and </w:t>
+      </w:r>
+      <w:r>
+        <w:rPr>
+          <w:highlight w:val="cyan"/>
+          <w:lang w:val="en-US"/>
+        </w:rPr>
+        <w:t xml:space="preserve">after confirmation the white cursor turned black. They </w:t>
+      </w:r>
+      <w:r>
+        <w:rPr>
+          <w:highlight w:val="cyan"/>
+          <w:lang w:val="en-US"/>
+        </w:rPr>
+        <w:t>saw the bag drop (Bag Drop Phase, 0.5 secs) and were</w:t>
+      </w:r>
+      <w:r>
+        <w:rPr>
+          <w:highlight w:val="cyan"/>
+          <w:lang w:val="en-US"/>
+        </w:rPr>
+        <w:t xml:space="preserve"> presented </w:t>
+      </w:r>
+      <w:r>
+        <w:rPr>
+          <w:highlight w:val="cyan"/>
+          <w:lang w:val="en-US"/>
+        </w:rPr>
+        <w:t xml:space="preserve">with their prediction from the last trial, the actual position of the helicopter and the difference (prediction error) visualized as a </w:t>
+      </w:r>
+      <w:r>
+        <w:rPr>
+          <w:highlight w:val="cyan"/>
+          <w:lang w:val="en-US"/>
+        </w:rPr>
+        <w:lastRenderedPageBreak/>
+        <w:t>red line</w:t>
+      </w:r>
+      <w:r>
+        <w:rPr>
+          <w:highlight w:val="cyan"/>
+          <w:lang w:val="en-US"/>
+        </w:rPr>
+        <w:t xml:space="preserve"> (Feedback Phase, 1 sec)</w:t>
+      </w:r>
+      <w:r>
+        <w:rPr>
+          <w:highlight w:val="cyan"/>
+          <w:lang w:val="en-US"/>
+        </w:rPr>
+        <w:t>.</w:t>
+      </w:r>
+      <w:r>
+        <w:rPr>
+          <w:highlight w:val="cyan"/>
+          <w:lang w:val="en-US"/>
+        </w:rPr>
+        <w:t xml:space="preserve"> </w:t>
+      </w:r>
+      <w:r>
+        <w:rPr>
+          <w:highlight w:val="cyan"/>
+          <w:lang w:val="en-US"/>
+        </w:rPr>
+        <w:t xml:space="preserve">If they caught the bag it flashed and it was shown until the end of the trial. If they did not catch the bag it disappeared after falling to the altitude of the black line. </w:t>
       </w:r>
       <w:proofErr w:type="gramStart"/>
       <w:r>
         <w:rPr>
-          <w:lang w:val="en-US"/>
-        </w:rPr>
-        <w:t>i.e.</w:t>
+          <w:highlight w:val="cyan"/>
+          <w:lang w:val="en-US"/>
+        </w:rPr>
+        <w:t>Additionally</w:t>
       </w:r>
       <w:proofErr w:type="gramEnd"/>
       <w:r>
         <w:rPr>
-          <w:lang w:val="en-US"/>
-        </w:rPr>
-        <w:t xml:space="preserve"> whenever card A was rewarded, card B was a loss and vice versa). Furthermore, Participants were informed </w:t>
-      </w:r>
-      <w:r>
-        <w:rPr>
-          <w:lang w:val="en-US"/>
-        </w:rPr>
-        <w:t>on</w:t>
-      </w:r>
-      <w:r>
-        <w:rPr>
+          <w:highlight w:val="cyan"/>
+          <w:lang w:val="en-US"/>
+        </w:rPr>
+        <w:t xml:space="preserve"> feedback of catching the bag (independent of bag type) was followed with a beep tone after the bag drop and not catching it was followed with a different less pleasant beep tone after the bag drop. </w:t>
+      </w:r>
+      <w:r>
+        <w:rPr>
+          <w:highlight w:val="cyan"/>
+          <w:lang w:val="en-US"/>
+        </w:rPr>
+        <w:t xml:space="preserve">Accordingly, each trial lasted approximately 4.5 secs in total. </w:t>
+      </w:r>
+      <w:r>
+        <w:rPr>
+          <w:highlight w:val="cyan"/>
           <w:lang w:val="en-US"/>
         </w:rPr>
         <w:t xml:space="preserve"> </w:t>
       </w:r>
       <w:r>
         <w:rPr>
-          <w:lang w:val="en-US"/>
-        </w:rPr>
-        <w:t xml:space="preserve">the probabilistic nature of the task: the respective winning card was only rewarded in 80% of all trials. Right-side versus left-side location of the stimulus was randomized </w:t>
-      </w:r>
-    </w:p>
-    <w:p>
-      <w:pPr>
-        <w:jc w:val="both"/>
-        <w:rPr>
-          <w:lang w:val="en-US"/>
-        </w:rPr>
-      </w:pPr>
-    </w:p>
-    <w:p>
-      <w:pPr>
-        <w:jc w:val="both"/>
-        <w:rPr>
-          <w:lang w:val="en-US"/>
-        </w:rPr>
-      </w:pPr>
-    </w:p>
-    <w:p>
-      <w:pPr>
-        <w:jc w:val="both"/>
-        <w:rPr>
-          <w:u w:val="single"/>
-          <w:lang w:val="en-US"/>
-        </w:rPr>
-      </w:pPr>
-      <w:r>
-        <w:rPr>
-          <w:u w:val="single"/>
-          <w:lang w:val="en-US"/>
-        </w:rPr>
-        <w:t>Analysis of choice behavior:</w:t>
-      </w:r>
-    </w:p>
-    <w:p>
-      <w:pPr>
-        <w:jc w:val="both"/>
-        <w:rPr>
-          <w:lang w:val="en-US"/>
-        </w:rPr>
-      </w:pPr>
-      <w:r>
-        <w:rPr>
-          <w:lang w:val="en-US"/>
-        </w:rPr>
-        <w:t xml:space="preserve">Behavioral performance was measured in the percentage of correct responses and was analyzed </w:t>
-      </w:r>
-    </w:p>
-    <w:p>
-      <w:pPr>
-        <w:jc w:val="both"/>
-        <w:rPr>
-          <w:lang w:val="en-US"/>
-        </w:rPr>
-      </w:pPr>
-    </w:p>
-    <w:p>
-      <w:pPr>
+          <w:highlight w:val="cyan"/>
+          <w:lang w:val="en-US"/>
+        </w:rPr>
+        <w:t xml:space="preserve">If participants were faster than 3 secs </w:t>
+      </w:r>
+      <w:r>
+        <w:rPr>
+          <w:highlight w:val="cyan"/>
+          <w:lang w:val="en-US"/>
+        </w:rPr>
+        <w:t>i</w:t>
+      </w:r>
+      <w:r>
+        <w:rPr>
+          <w:highlight w:val="cyan"/>
+          <w:lang w:val="en-US"/>
+        </w:rPr>
+        <w:t>n placing the bucket their reaction time was subtracted from the Cue Phase and added onto the ITI in order to keep trial length equally long.</w:t>
+      </w:r>
+      <w:r>
+        <w:rPr>
+          <w:lang w:val="en-US"/>
+        </w:rPr>
+        <w:t xml:space="preserve"> </w:t>
+      </w:r>
+    </w:p>
+    <w:p>
+      <w:pPr>
+        <w:spacing w:line="480" w:lineRule="auto"/>
+        <w:jc w:val="both"/>
+        <w:rPr>
+          <w:lang w:val="en-US"/>
+        </w:rPr>
+      </w:pPr>
+    </w:p>
+    <w:p>
+      <w:pPr>
+        <w:spacing w:line="480" w:lineRule="auto"/>
         <w:jc w:val="both"/>
         <w:rPr>
           <w:lang w:val="en-US"/>
@@ -317,364 +869,73 @@
       <w:r>
         <w:rPr>
           <w:b/>
-          <w:highlight w:val="cyan"/>
-          <w:lang w:val="en-US"/>
-        </w:rPr>
-        <w:t>Task</w:t>
-      </w:r>
-      <w:r>
-        <w:rPr>
-          <w:highlight w:val="cyan"/>
+          <w:lang w:val="en-US"/>
+        </w:rPr>
+        <w:t>Training</w:t>
+      </w:r>
+      <w:r>
+        <w:rPr>
+          <w:b/>
+          <w:lang w:val="en-US"/>
+        </w:rPr>
+        <w:t xml:space="preserve"> Phase</w:t>
+      </w:r>
+      <w:r>
+        <w:rPr>
+          <w:b/>
           <w:lang w:val="en-US"/>
         </w:rPr>
         <w:t xml:space="preserve"> </w:t>
       </w:r>
       <w:r>
         <w:rPr>
-          <w:highlight w:val="cyan"/>
-          <w:lang w:val="en-US"/>
-        </w:rPr>
-        <w:t xml:space="preserve">The task included four blocks with 70 trials each and comprised around 30 mins in total. </w:t>
-      </w:r>
-      <w:r>
-        <w:rPr>
-          <w:highlight w:val="cyan"/>
-          <w:lang w:val="en-US"/>
-        </w:rPr>
-        <w:t xml:space="preserve">The feedback-dependent learning was implemented </w:t>
-      </w:r>
-      <w:r>
-        <w:rPr>
-          <w:highlight w:val="cyan"/>
-          <w:lang w:val="en-US"/>
-        </w:rPr>
-        <w:t>using</w:t>
-      </w:r>
-      <w:r>
-        <w:rPr>
-          <w:highlight w:val="cyan"/>
-          <w:lang w:val="en-US"/>
-        </w:rPr>
-        <w:t xml:space="preserve"> a task adapted from Nassar (2012) and programmed in Matlab (The MathWorks, Natick, MA)</w:t>
-      </w:r>
-      <w:r>
-        <w:rPr>
-          <w:highlight w:val="cyan"/>
+          <w:lang w:val="en-US"/>
+        </w:rPr>
+        <w:t>Before the scanning session</w:t>
+      </w:r>
+      <w:r>
+        <w:rPr>
+          <w:lang w:val="en-US"/>
+        </w:rPr>
+        <w:t xml:space="preserve"> participants practiced a training version of the task</w:t>
+      </w:r>
+      <w:r>
+        <w:rPr>
           <w:lang w:val="en-US"/>
         </w:rPr>
         <w:t xml:space="preserve"> </w:t>
       </w:r>
       <w:r>
         <w:rPr>
-          <w:highlight w:val="cyan"/>
-          <w:lang w:val="en-US"/>
-        </w:rPr>
-        <w:t xml:space="preserve">with </w:t>
-      </w:r>
-      <w:r>
-        <w:rPr>
-          <w:highlight w:val="cyan"/>
-          <w:lang w:val="en-US"/>
-        </w:rPr>
-        <w:t>Psychtoolbox</w:t>
-      </w:r>
-      <w:r>
-        <w:rPr>
-          <w:highlight w:val="cyan"/>
-          <w:lang w:val="en-US"/>
-        </w:rPr>
-        <w:t xml:space="preserve">. Learning was embedded in the task of inferring the </w:t>
-      </w:r>
-      <w:r>
-        <w:rPr>
-          <w:highlight w:val="cyan"/>
-          <w:lang w:val="en-US"/>
-        </w:rPr>
-        <w:t>position of a moving helicopter</w:t>
-      </w:r>
-      <w:r>
-        <w:rPr>
-          <w:highlight w:val="cyan"/>
-          <w:lang w:val="en-US"/>
-        </w:rPr>
-        <w:t xml:space="preserve"> in order to catch the bags it dropped</w:t>
-      </w:r>
-      <w:r>
-        <w:rPr>
-          <w:highlight w:val="cyan"/>
-          <w:lang w:val="en-US"/>
-        </w:rPr>
-        <w:t xml:space="preserve">. The helicopter was hidden behind clouds and dropped a bag from the sky on each trial. </w:t>
-      </w:r>
-      <w:r>
-        <w:rPr>
-          <w:highlight w:val="cyan"/>
-          <w:lang w:val="en-US"/>
-        </w:rPr>
-        <w:t xml:space="preserve">Its position </w:t>
-      </w:r>
-      <w:r>
-        <w:rPr>
-          <w:highlight w:val="cyan"/>
-          <w:lang w:val="en-US"/>
-        </w:rPr>
-        <w:lastRenderedPageBreak/>
-        <w:t>remained stationary but varied noisily</w:t>
-      </w:r>
-      <w:r>
-        <w:rPr>
-          <w:highlight w:val="cyan"/>
-          <w:lang w:val="en-US"/>
-        </w:rPr>
-        <w:t xml:space="preserve"> on every trial and occasionally underwent a larger change.</w:t>
-      </w:r>
-      <w:r>
-        <w:rPr>
-          <w:highlight w:val="cyan"/>
-          <w:lang w:val="en-US"/>
-        </w:rPr>
-        <w:t xml:space="preserve"> There were two noise conditions with a low SD = 8 and a high SD = 16. The helicopter</w:t>
-      </w:r>
-      <w:r>
-        <w:rPr>
-          <w:highlight w:val="cyan"/>
-          <w:lang w:val="en-US"/>
-        </w:rPr>
-        <w:t xml:space="preserve"> dropped money bags on half of all trials (140) and sand bags on the other half (140)</w:t>
-      </w:r>
-      <w:r>
-        <w:rPr>
-          <w:highlight w:val="cyan"/>
-          <w:lang w:val="en-US"/>
-        </w:rPr>
-        <w:t xml:space="preserve"> according to a </w:t>
-      </w:r>
-      <w:r>
-        <w:rPr>
-          <w:highlight w:val="cyan"/>
-          <w:lang w:val="en-US"/>
-        </w:rPr>
-        <w:t>random</w:t>
-      </w:r>
-      <w:r>
-        <w:rPr>
-          <w:highlight w:val="cyan"/>
-          <w:lang w:val="en-US"/>
-        </w:rPr>
-        <w:t>ized</w:t>
-      </w:r>
-      <w:r>
-        <w:rPr>
-          <w:highlight w:val="cyan"/>
-          <w:lang w:val="en-US"/>
-        </w:rPr>
-        <w:t xml:space="preserve"> distribution. </w:t>
-      </w:r>
-      <w:r>
-        <w:rPr>
-          <w:highlight w:val="cyan"/>
-          <w:lang w:val="en-US"/>
-        </w:rPr>
-        <w:t xml:space="preserve">Participants were told they could move a white cursor on a black line with a trackball mouse for 3 sec. They could confirm the final position via mouse click and </w:t>
-      </w:r>
-      <w:r>
-        <w:rPr>
-          <w:highlight w:val="cyan"/>
-          <w:lang w:val="en-US"/>
-        </w:rPr>
-        <w:t xml:space="preserve">after confirmation the white cursor turned black. They </w:t>
-      </w:r>
-      <w:r>
-        <w:rPr>
-          <w:highlight w:val="cyan"/>
-          <w:lang w:val="en-US"/>
-        </w:rPr>
-        <w:t>saw the bag drop (Bag Drop Phase, 0.5 secs) and were</w:t>
-      </w:r>
-      <w:r>
-        <w:rPr>
-          <w:highlight w:val="cyan"/>
-          <w:lang w:val="en-US"/>
-        </w:rPr>
-        <w:t xml:space="preserve"> presented </w:t>
-      </w:r>
-      <w:r>
-        <w:rPr>
-          <w:highlight w:val="cyan"/>
-          <w:lang w:val="en-US"/>
-        </w:rPr>
-        <w:t>with their prediction from the last trial, the actual position of the helicopter and the difference (prediction error) visualized as a red line</w:t>
-      </w:r>
-      <w:r>
-        <w:rPr>
-          <w:highlight w:val="cyan"/>
-          <w:lang w:val="en-US"/>
-        </w:rPr>
-        <w:t xml:space="preserve"> (Feedback Phase, 1 sec)</w:t>
-      </w:r>
-      <w:r>
-        <w:rPr>
-          <w:highlight w:val="cyan"/>
-          <w:lang w:val="en-US"/>
-        </w:rPr>
-        <w:t>.</w:t>
-      </w:r>
-      <w:r>
-        <w:rPr>
-          <w:highlight w:val="cyan"/>
+          <w:lang w:val="en-US"/>
+        </w:rPr>
+        <w:t>on a laptop</w:t>
+      </w:r>
+    </w:p>
+    <w:p>
+      <w:pPr>
+        <w:spacing w:line="480" w:lineRule="auto"/>
+        <w:jc w:val="both"/>
+        <w:rPr>
+          <w:lang w:val="en-US"/>
+        </w:rPr>
+      </w:pPr>
+      <w:r>
+        <w:rPr>
+          <w:b/>
+          <w:lang w:val="en-US"/>
+        </w:rPr>
+        <w:t>Payment</w:t>
+      </w:r>
+      <w:r>
+        <w:rPr>
+          <w:b/>
           <w:lang w:val="en-US"/>
         </w:rPr>
         <w:t xml:space="preserve"> </w:t>
       </w:r>
       <w:r>
         <w:rPr>
-          <w:highlight w:val="cyan"/>
-          <w:lang w:val="en-US"/>
-        </w:rPr>
-        <w:t xml:space="preserve">If they caught the bag it flashed and it was shown until the end of the trial. If they did not catch the bag it disappeared after falling to the altitude of the black line. </w:t>
-      </w:r>
-      <w:proofErr w:type="gramStart"/>
-      <w:r>
-        <w:rPr>
-          <w:highlight w:val="cyan"/>
-          <w:lang w:val="en-US"/>
-        </w:rPr>
-        <w:t>Additionally</w:t>
-      </w:r>
-      <w:proofErr w:type="gramEnd"/>
-      <w:r>
-        <w:rPr>
-          <w:highlight w:val="cyan"/>
-          <w:lang w:val="en-US"/>
-        </w:rPr>
-        <w:t xml:space="preserve"> feedback of catching the bag (independent of bag type) was followed with a beep tone after the bag drop and not catching it was followed with a different less pleasant beep tone after the bag drop. </w:t>
-      </w:r>
-      <w:r>
-        <w:rPr>
-          <w:highlight w:val="cyan"/>
-          <w:lang w:val="en-US"/>
-        </w:rPr>
-        <w:t xml:space="preserve">Accordingly, each trial lasted approximately 4.5 secs in total. </w:t>
-      </w:r>
-      <w:r>
-        <w:rPr>
-          <w:highlight w:val="cyan"/>
-          <w:lang w:val="en-US"/>
-        </w:rPr>
-        <w:t xml:space="preserve"> </w:t>
-      </w:r>
-      <w:r>
-        <w:rPr>
-          <w:highlight w:val="cyan"/>
-          <w:lang w:val="en-US"/>
-        </w:rPr>
-        <w:t xml:space="preserve">If participants were faster than 3 secs </w:t>
-      </w:r>
-      <w:r>
-        <w:rPr>
-          <w:highlight w:val="cyan"/>
-          <w:lang w:val="en-US"/>
-        </w:rPr>
-        <w:t>i</w:t>
-      </w:r>
-      <w:r>
-        <w:rPr>
-          <w:highlight w:val="cyan"/>
-          <w:lang w:val="en-US"/>
-        </w:rPr>
-        <w:t>n placing the bucket their reaction time was subtracted from the Cue Phase and added onto the ITI in order to keep trial length equally long.</w:t>
-      </w:r>
-      <w:r>
-        <w:rPr>
-          <w:lang w:val="en-US"/>
-        </w:rPr>
-        <w:t xml:space="preserve"> </w:t>
-      </w:r>
-    </w:p>
-    <w:p>
-      <w:pPr>
-        <w:jc w:val="both"/>
-        <w:rPr>
-          <w:lang w:val="en-US"/>
-        </w:rPr>
-      </w:pPr>
-    </w:p>
-    <w:p>
-      <w:pPr>
-        <w:jc w:val="both"/>
-        <w:rPr>
-          <w:lang w:val="en-US"/>
-        </w:rPr>
-      </w:pPr>
-      <w:r>
-        <w:rPr>
-          <w:b/>
-          <w:lang w:val="en-US"/>
-        </w:rPr>
-        <w:t>Training</w:t>
-      </w:r>
-      <w:r>
-        <w:rPr>
-          <w:b/>
-          <w:lang w:val="en-US"/>
-        </w:rPr>
-        <w:t xml:space="preserve"> Phase</w:t>
-      </w:r>
-      <w:r>
-        <w:rPr>
-          <w:b/>
-          <w:lang w:val="en-US"/>
-        </w:rPr>
-        <w:t xml:space="preserve"> </w:t>
-      </w:r>
-      <w:r>
-        <w:rPr>
-          <w:lang w:val="en-US"/>
-        </w:rPr>
-        <w:t>Before the scanning session</w:t>
-      </w:r>
-      <w:r>
-        <w:rPr>
-          <w:lang w:val="en-US"/>
-        </w:rPr>
-        <w:t xml:space="preserve"> participants practiced a training version of the task</w:t>
-      </w:r>
-      <w:r>
-        <w:rPr>
-          <w:lang w:val="en-US"/>
-        </w:rPr>
-        <w:t xml:space="preserve"> </w:t>
-      </w:r>
-      <w:r>
-        <w:rPr>
-          <w:lang w:val="en-US"/>
-        </w:rPr>
-        <w:t>on a laptop</w:t>
-      </w:r>
-    </w:p>
-    <w:p>
-      <w:pPr>
-        <w:jc w:val="both"/>
-        <w:rPr>
-          <w:lang w:val="en-US"/>
-        </w:rPr>
-      </w:pPr>
-      <w:r>
-        <w:rPr>
-          <w:b/>
-          <w:lang w:val="en-US"/>
-        </w:rPr>
-        <w:t>Payment</w:t>
-      </w:r>
-      <w:r>
-        <w:rPr>
-          <w:b/>
-          <w:lang w:val="en-US"/>
-        </w:rPr>
-        <w:t xml:space="preserve"> </w:t>
-      </w:r>
-      <w:r>
-        <w:rPr>
           <w:lang w:val="en-US"/>
         </w:rPr>
         <w:t>The maximum amount resulted of an approximate value of 0.05€ per trial. Since there were 140 reward trials participants were paid an amount that varied between 4-7€. The lower boundary was chosen to ensure participant</w:t>
@@ -688,14 +949,16 @@
     </w:p>
     <w:p>
       <w:pPr>
-        <w:jc w:val="both"/>
-        <w:rPr>
-          <w:lang w:val="en-US"/>
-        </w:rPr>
-      </w:pPr>
-    </w:p>
-    <w:p>
-      <w:pPr>
+        <w:spacing w:line="480" w:lineRule="auto"/>
+        <w:jc w:val="both"/>
+        <w:rPr>
+          <w:lang w:val="en-US"/>
+        </w:rPr>
+      </w:pPr>
+    </w:p>
+    <w:p>
+      <w:pPr>
+        <w:spacing w:line="480" w:lineRule="auto"/>
         <w:jc w:val="both"/>
         <w:rPr>
           <w:b/>
@@ -714,6 +977,7 @@
     </w:p>
     <w:p>
       <w:pPr>
+        <w:spacing w:line="480" w:lineRule="auto"/>
         <w:jc w:val="both"/>
         <w:rPr>
           <w:lang w:val="en-US"/>
@@ -728,6 +992,7 @@
     </w:p>
     <w:p>
       <w:pPr>
+        <w:spacing w:line="480" w:lineRule="auto"/>
         <w:jc w:val="both"/>
         <w:rPr>
           <w:b/>
@@ -738,6 +1003,7 @@
     </w:p>
     <w:p>
       <w:pPr>
+        <w:spacing w:line="480" w:lineRule="auto"/>
         <w:jc w:val="both"/>
         <w:rPr>
           <w:lang w:val="en-US"/>
@@ -792,27 +1058,38 @@
           <w:highlight w:val="cyan"/>
           <w:lang w:val="en-US"/>
         </w:rPr>
-        <w:t xml:space="preserve"> recorded per subject. The task was programmed using Matlab 2016 [X] with Psychophysics Toolbox Version 3 [X]. It was presented on a Dell laptop screen (training phase) and on a projector via a mirror system in the scanner environment. Participants wore MR-compatible Siemens headphones. Responses were calibrated using a wheel on the Current Design MR-compatible Trackball Fiber Optic Response Pad and logged using the right index finger.</w:t>
-      </w:r>
-    </w:p>
-    <w:p>
-      <w:pPr>
-        <w:jc w:val="both"/>
-        <w:rPr>
-          <w:lang w:val="en-US"/>
-        </w:rPr>
-      </w:pPr>
-    </w:p>
-    <w:p>
-      <w:pPr>
-        <w:jc w:val="both"/>
-        <w:rPr>
-          <w:lang w:val="en-US"/>
-        </w:rPr>
-      </w:pPr>
-    </w:p>
-    <w:p>
-      <w:pPr>
+        <w:t xml:space="preserve"> recorded per subject. The task was programmed using Matlab 2016 [X] with Psychophysics Toolbox Version 3 [X]. It was presented on a Dell laptop screen (training </w:t>
+      </w:r>
+      <w:r>
+        <w:rPr>
+          <w:highlight w:val="cyan"/>
+          <w:lang w:val="en-US"/>
+        </w:rPr>
+        <w:lastRenderedPageBreak/>
+        <w:t>phase) and on a projector via a mirror system in the scanner environment. Participants wore MR-compatible Siemens headphones. Responses were calibrated using a wheel on the Current Design MR-compatible Trackball Fiber Optic Response Pad and logged using the right index finger.</w:t>
+      </w:r>
+    </w:p>
+    <w:p>
+      <w:pPr>
+        <w:spacing w:line="480" w:lineRule="auto"/>
+        <w:jc w:val="both"/>
+        <w:rPr>
+          <w:lang w:val="en-US"/>
+        </w:rPr>
+      </w:pPr>
+    </w:p>
+    <w:p>
+      <w:pPr>
+        <w:spacing w:line="480" w:lineRule="auto"/>
+        <w:jc w:val="both"/>
+        <w:rPr>
+          <w:lang w:val="en-US"/>
+        </w:rPr>
+      </w:pPr>
+    </w:p>
+    <w:p>
+      <w:pPr>
+        <w:spacing w:line="480" w:lineRule="auto"/>
         <w:jc w:val="both"/>
         <w:rPr>
           <w:lang w:val="en-US"/>
@@ -822,11 +1099,132 @@
     <w:sectPr>
       <w:pgSz w:w="11906" w:h="16838"/>
       <w:pgMar w:top="1417" w:right="1417" w:bottom="1134" w:left="1417" w:header="708" w:footer="708" w:gutter="0"/>
+      <w:lnNumType w:countBy="1" w:restart="continuous"/>
       <w:cols w:space="708"/>
       <w:docGrid w:linePitch="360"/>
     </w:sectPr>
   </w:body>
 </w:document>
+</file>
+
+<file path=word/numbering.xml><?xml version="1.0" encoding="utf-8"?>
+<w:numbering xmlns:wpc="http://schemas.microsoft.com/office/word/2010/wordprocessingCanvas" xmlns:cx="http://schemas.microsoft.com/office/drawing/2014/chartex" xmlns:cx1="http://schemas.microsoft.com/office/drawing/2015/9/8/chartex" xmlns:cx2="http://schemas.microsoft.com/office/drawing/2015/10/21/chartex" xmlns:cx3="http://schemas.microsoft.com/office/drawing/2016/5/9/chartex" xmlns:cx4="http://schemas.microsoft.com/office/drawing/2016/5/10/chartex" xmlns:cx5="http://schemas.microsoft.com/office/drawing/2016/5/11/chartex" xmlns:cx6="http://schemas.microsoft.com/office/drawing/2016/5/12/chartex" xmlns:cx7="http://schemas.microsoft.com/office/drawing/2016/5/13/chartex" xmlns:cx8="http://schemas.microsoft.com/office/drawing/2016/5/14/chartex" xmlns:mc="http://schemas.openxmlformats.org/markup-compatibility/2006" xmlns:aink="http://schemas.microsoft.com/office/drawing/2016/ink" xmlns:am3d="http://schemas.microsoft.com/office/drawing/2017/model3d" xmlns:o="urn:schemas-microsoft-com:office:office" xmlns:r="http://schemas.openxmlformats.org/officeDocument/2006/relationships" xmlns:m="http://schemas.openxmlformats.org/officeDocument/2006/math" xmlns:v="urn:schemas-microsoft-com:vml" xmlns:wp14="http://schemas.microsoft.com/office/word/2010/wordprocessingDrawing" xmlns:wp="http://schemas.openxmlformats.org/drawingml/2006/wordprocessingDrawing" xmlns:w10="urn:schemas-microsoft-com:office:word" xmlns:w="http://schemas.openxmlformats.org/wordprocessingml/2006/main" xmlns:w14="http://schemas.microsoft.com/office/word/2010/wordml" xmlns:w15="http://schemas.microsoft.com/office/word/2012/wordml" xmlns:w16cex="http://schemas.microsoft.com/office/word/2018/wordml/cex" xmlns:w16cid="http://schemas.microsoft.com/office/word/2016/wordml/cid" xmlns:w16="http://schemas.microsoft.com/office/word/2018/wordml" xmlns:w16se="http://schemas.microsoft.com/office/word/2015/wordml/symex" xmlns:wpg="http://schemas.microsoft.com/office/word/2010/wordprocessingGroup" xmlns:wpi="http://schemas.microsoft.com/office/word/2010/wordprocessingInk" xmlns:wne="http://schemas.microsoft.com/office/word/2006/wordml" xmlns:wps="http://schemas.microsoft.com/office/word/2010/wordprocessingShape" mc:Ignorable="w14 w15 w16se w16cid w16 w16cex wp14">
+  <w:abstractNum w:abstractNumId="0" w15:restartNumberingAfterBreak="0">
+    <w:nsid w:val="26166396"/>
+    <w:multiLevelType w:val="hybridMultilevel"/>
+    <w:tmpl w:val="9F0CF74C"/>
+    <w:lvl w:ilvl="0" w:tplc="E2FED90E">
+      <w:numFmt w:val="bullet"/>
+      <w:lvlText w:val="-"/>
+      <w:lvlJc w:val="left"/>
+      <w:pPr>
+        <w:ind w:left="720" w:hanging="360"/>
+      </w:pPr>
+      <w:rPr>
+        <w:rFonts w:ascii="Calibri" w:eastAsiaTheme="minorHAnsi" w:hAnsi="Calibri" w:cs="Calibri" w:hint="default"/>
+      </w:rPr>
+    </w:lvl>
+    <w:lvl w:ilvl="1" w:tplc="04070003" w:tentative="1">
+      <w:start w:val="1"/>
+      <w:numFmt w:val="bullet"/>
+      <w:lvlText w:val="o"/>
+      <w:lvlJc w:val="left"/>
+      <w:pPr>
+        <w:ind w:left="1440" w:hanging="360"/>
+      </w:pPr>
+      <w:rPr>
+        <w:rFonts w:ascii="Courier New" w:hAnsi="Courier New" w:cs="Courier New" w:hint="default"/>
+      </w:rPr>
+    </w:lvl>
+    <w:lvl w:ilvl="2" w:tplc="04070005" w:tentative="1">
+      <w:start w:val="1"/>
+      <w:numFmt w:val="bullet"/>
+      <w:lvlText w:val=""/>
+      <w:lvlJc w:val="left"/>
+      <w:pPr>
+        <w:ind w:left="2160" w:hanging="360"/>
+      </w:pPr>
+      <w:rPr>
+        <w:rFonts w:ascii="Wingdings" w:hAnsi="Wingdings" w:hint="default"/>
+      </w:rPr>
+    </w:lvl>
+    <w:lvl w:ilvl="3" w:tplc="04070001" w:tentative="1">
+      <w:start w:val="1"/>
+      <w:numFmt w:val="bullet"/>
+      <w:lvlText w:val=""/>
+      <w:lvlJc w:val="left"/>
+      <w:pPr>
+        <w:ind w:left="2880" w:hanging="360"/>
+      </w:pPr>
+      <w:rPr>
+        <w:rFonts w:ascii="Symbol" w:hAnsi="Symbol" w:hint="default"/>
+      </w:rPr>
+    </w:lvl>
+    <w:lvl w:ilvl="4" w:tplc="04070003" w:tentative="1">
+      <w:start w:val="1"/>
+      <w:numFmt w:val="bullet"/>
+      <w:lvlText w:val="o"/>
+      <w:lvlJc w:val="left"/>
+      <w:pPr>
+        <w:ind w:left="3600" w:hanging="360"/>
+      </w:pPr>
+      <w:rPr>
+        <w:rFonts w:ascii="Courier New" w:hAnsi="Courier New" w:cs="Courier New" w:hint="default"/>
+      </w:rPr>
+    </w:lvl>
+    <w:lvl w:ilvl="5" w:tplc="04070005" w:tentative="1">
+      <w:start w:val="1"/>
+      <w:numFmt w:val="bullet"/>
+      <w:lvlText w:val=""/>
+      <w:lvlJc w:val="left"/>
+      <w:pPr>
+        <w:ind w:left="4320" w:hanging="360"/>
+      </w:pPr>
+      <w:rPr>
+        <w:rFonts w:ascii="Wingdings" w:hAnsi="Wingdings" w:hint="default"/>
+      </w:rPr>
+    </w:lvl>
+    <w:lvl w:ilvl="6" w:tplc="04070001" w:tentative="1">
+      <w:start w:val="1"/>
+      <w:numFmt w:val="bullet"/>
+      <w:lvlText w:val=""/>
+      <w:lvlJc w:val="left"/>
+      <w:pPr>
+        <w:ind w:left="5040" w:hanging="360"/>
+      </w:pPr>
+      <w:rPr>
+        <w:rFonts w:ascii="Symbol" w:hAnsi="Symbol" w:hint="default"/>
+      </w:rPr>
+    </w:lvl>
+    <w:lvl w:ilvl="7" w:tplc="04070003" w:tentative="1">
+      <w:start w:val="1"/>
+      <w:numFmt w:val="bullet"/>
+      <w:lvlText w:val="o"/>
+      <w:lvlJc w:val="left"/>
+      <w:pPr>
+        <w:ind w:left="5760" w:hanging="360"/>
+      </w:pPr>
+      <w:rPr>
+        <w:rFonts w:ascii="Courier New" w:hAnsi="Courier New" w:cs="Courier New" w:hint="default"/>
+      </w:rPr>
+    </w:lvl>
+    <w:lvl w:ilvl="8" w:tplc="04070005" w:tentative="1">
+      <w:start w:val="1"/>
+      <w:numFmt w:val="bullet"/>
+      <w:lvlText w:val=""/>
+      <w:lvlJc w:val="left"/>
+      <w:pPr>
+        <w:ind w:left="6480" w:hanging="360"/>
+      </w:pPr>
+      <w:rPr>
+        <w:rFonts w:ascii="Wingdings" w:hAnsi="Wingdings" w:hint="default"/>
+      </w:rPr>
+    </w:lvl>
+  </w:abstractNum>
+  <w:num w:numId="1">
+    <w:abstractNumId w:val="0"/>
+  </w:num>
+</w:numbering>
 </file>
 
 <file path=word/styles.xml><?xml version="1.0" encoding="utf-8"?>
@@ -1231,7 +1629,6 @@
   <w:style w:type="character" w:default="1" w:styleId="Absatz-Standardschriftart">
     <w:name w:val="Default Paragraph Font"/>
     <w:uiPriority w:val="1"/>
-    <w:semiHidden/>
     <w:unhideWhenUsed/>
   </w:style>
   <w:style w:type="table" w:default="1" w:styleId="NormaleTabelle">
@@ -1254,6 +1651,25 @@
     <w:uiPriority w:val="99"/>
     <w:semiHidden/>
     <w:unhideWhenUsed/>
+  </w:style>
+  <w:style w:type="paragraph" w:styleId="Listenabsatz">
+    <w:name w:val="List Paragraph"/>
+    <w:basedOn w:val="Standard"/>
+    <w:uiPriority w:val="34"/>
+    <w:qFormat/>
+    <w:rsid w:val="008B728F"/>
+    <w:pPr>
+      <w:ind w:left="720"/>
+      <w:contextualSpacing/>
+    </w:pPr>
+  </w:style>
+  <w:style w:type="character" w:styleId="Zeilennummer">
+    <w:name w:val="line number"/>
+    <w:basedOn w:val="Absatz-Standardschriftart"/>
+    <w:uiPriority w:val="99"/>
+    <w:semiHidden/>
+    <w:unhideWhenUsed/>
+    <w:rsid w:val="009904A0"/>
   </w:style>
 </w:styles>
 </file>

</xml_diff>